<commit_message>
a failure modified,will work on it tommorrow
</commit_message>
<xml_diff>
--- a/agent_yy/output/report.docx
+++ b/agent_yy/output/report.docx
@@ -15,46 +15,31 @@
         <w:t>**Summary Report:**</w:t>
         <w:br/>
         <w:br/>
-        <w:t>Based on the provided technical indicator data for the ticker, here are the key observations and recommendations:</w:t>
+        <w:t>- **Price Trend**: The closing price for the SPY ticker has remained constant at 460.6082763671875 for the past few days. The high and low prices have also been relatively stable, indicating a lack of significant price movement.</w:t>
         <w:br/>
         <w:br/>
-        <w:t>1. **Price Trend Analysis:**</w:t>
-        <w:br/>
-        <w:t xml:space="preserve">   - The closing price has remained constant at $69.5 for the given dates.</w:t>
-        <w:br/>
-        <w:t xml:space="preserve">   - The high and low prices have also remained stable within the range of $68.8 to $72.9.</w:t>
+        <w:t>- **Volume**: The trading volume has fluctuated, with a notable increase on the date of 2025-03-21, reaching 83666800.</w:t>
         <w:br/>
         <w:br/>
-        <w:t>2. **Moving Averages (MA):**</w:t>
-        <w:br/>
-        <w:t xml:space="preserve">   - The Moving Average (MA) is at $69.5, indicating a flat trend in the short term.</w:t>
+        <w:t>- **Moving Averages (MA)**: The Moving Average (MA) remains constant at 460.6082763671875, indicating a sideways trend in the short term.</w:t>
         <w:br/>
         <w:br/>
-        <w:t>3. **Relative Strength Index (RSI):**</w:t>
-        <w:br/>
-        <w:t xml:space="preserve">   - The RSI values are not provided in the data, making it challenging to assess the overbought or oversold conditions.</w:t>
+        <w:t>- **Relative Strength Index (RSI)**: The RSI values are missing from the provided data, making it challenging to assess the overbought or oversold conditions of the stock.</w:t>
         <w:br/>
         <w:br/>
-        <w:t>4. **Exponential Moving Averages (EMA):**</w:t>
-        <w:br/>
-        <w:t xml:space="preserve">   - Both the short-term EMA and long-term EMA are close to the MA value, suggesting a lack of significant price momentum.</w:t>
+        <w:t>- **Exponential Moving Averages (EMA)**: The short-term EMA (EMA_short) and long-term EMA (EMA_long) values have remained relatively stable, suggesting a lack of strong directional momentum.</w:t>
         <w:br/>
         <w:br/>
-        <w:t>5. **Moving Average Convergence Divergence (MACD):**</w:t>
-        <w:br/>
-        <w:t xml:space="preserve">   - The MACD is negative, indicating a bearish signal in the short term.</w:t>
+        <w:t>- **Moving Average Convergence Divergence (MACD)**: The MACD and Signal Line values are very close to zero, indicating a lack of clear trend direction.</w:t>
         <w:br/>
         <w:br/>
-        <w:t>6. **Bollinger Bands (BB):**</w:t>
-        <w:br/>
-        <w:t xml:space="preserve">   - The Bollinger Bands are tight around the price, reflecting low volatility and a consolidation phase.</w:t>
+        <w:t>- **Bollinger Bands (BB)**: The Bollinger Bands are also constant at 460.6082763671875, with the upper and lower bands not showing any significant deviation, suggesting a period of low volatility.</w:t>
         <w:br/>
         <w:br/>
         <w:t>**Recommendations:**</w:t>
         <w:br/>
-        <w:t>- **Hold Strategy:** Given the lack of significant price movements and the absence of clear trend signals, it may be prudent to hold the position for now.</w:t>
         <w:br/>
-        <w:t>- **Monitor RSI:** Keep an eye on the R</w:t>
+        <w:t>1. **Monitor for Breakout**:</w:t>
       </w:r>
     </w:p>
     <w:p>

</xml_diff>